<commit_message>
v01 - correcting grammar
</commit_message>
<xml_diff>
--- a/Dream Horizon.docx
+++ b/Dream Horizon.docx
@@ -567,7 +567,31 @@
         <w:rPr>
           <w:lang w:val="ru-RU"/>
         </w:rPr>
-        <w:t>Правую его ногу я не могла разглядеть, зато левую он убрал слишком поздно. Сначала я даже не сообразила. Пойди тут сообрази! Я прокрутила эту картинку в памяти еще раз: нет, это не странный ботинок и шерстяные носки. Стоял он от меня метрах в восьми - девяти, так что я могу ошибаться. Но судя по тому, что я успела заметить он был босиком. Ну не совсем босиком. Потому что на его левой ноге вместо ботинка переходящего в носок красовалось черное копытце переходящее в покрытую шерстью ногу...</w:t>
+        <w:t xml:space="preserve">Правую его ногу я не могла разглядеть, зато левую он убрал слишком поздно. Сначала я даже не сообразила. Пойди тут сообрази! Я прокрутила эту картинку в памяти еще раз: нет, это не странный ботинок и шерстяные носки. Стоял он от меня метрах в восьми - девяти, так что я могу ошибаться. Но судя по тому, что я успела заметить он был босиком. Ну не совсем босиком. Потому что на его левой ноге </w:t>
+      </w:r>
+      <w:r>
+        <w:rPr>
+          <w:lang w:val="ru-RU"/>
+        </w:rPr>
+        <w:t>вместо ботинка,</w:t>
+      </w:r>
+      <w:r>
+        <w:rPr>
+          <w:lang w:val="ru-RU"/>
+        </w:rPr>
+        <w:t xml:space="preserve"> переходящего </w:t>
+      </w:r>
+      <w:r>
+        <w:rPr>
+          <w:lang w:val="ru-RU"/>
+        </w:rPr>
+        <w:t>в носок,</w:t>
+      </w:r>
+      <w:r>
+        <w:rPr>
+          <w:lang w:val="ru-RU"/>
+        </w:rPr>
+        <w:t xml:space="preserve"> красовалось черное копытце переходящее в покрытую шерстью ногу...</w:t>
       </w:r>
     </w:p>
     <w:p>
@@ -715,19 +739,7 @@
         <w:rPr>
           <w:lang w:val="ru-RU"/>
         </w:rPr>
-        <w:t xml:space="preserve">богатенькие </w:t>
-      </w:r>
-      <w:r>
-        <w:rPr>
-          <w:lang w:val="ru-RU"/>
-        </w:rPr>
-        <w:t>дети</w:t>
-      </w:r>
-      <w:r>
-        <w:rPr>
-          <w:lang w:val="ru-RU"/>
-        </w:rPr>
-        <w:t>шки</w:t>
+        <w:t>богатенькие детишки,</w:t>
       </w:r>
       <w:r>
         <w:rPr>
@@ -801,7 +813,13 @@
         <w:rPr>
           <w:lang w:val="ru-RU"/>
         </w:rPr>
-        <w:t>5 потенциальных клиентов</w:t>
+        <w:t xml:space="preserve">5 </w:t>
+      </w:r>
+      <w:r>
+        <w:rPr>
+          <w:lang w:val="ru-RU"/>
+        </w:rPr>
+        <w:t>лидов</w:t>
       </w:r>
       <w:r>
         <w:rPr>
@@ -843,7 +861,7 @@
         <w:rPr>
           <w:lang w:val="ru-RU"/>
         </w:rPr>
-        <w:t>криминалист</w:t>
+        <w:t>профессионал</w:t>
       </w:r>
       <w:r>
         <w:rPr>
@@ -893,7 +911,19 @@
         <w:rPr>
           <w:lang w:val="ru-RU"/>
         </w:rPr>
-        <w:t xml:space="preserve"> потом, после того как дверь </w:t>
+        <w:t xml:space="preserve"> </w:t>
+      </w:r>
+      <w:r>
+        <w:rPr>
+          <w:lang w:val="ru-RU"/>
+        </w:rPr>
+        <w:t>потом после того, как</w:t>
+      </w:r>
+      <w:r>
+        <w:rPr>
+          <w:lang w:val="ru-RU"/>
+        </w:rPr>
+        <w:t xml:space="preserve"> дверь </w:t>
       </w:r>
       <w:r>
         <w:rPr>
@@ -1088,6 +1118,7 @@
         <w:rPr>
           <w:i/>
           <w:iCs/>
+          <w:lang w:val="ru-RU"/>
         </w:rPr>
         <w:t xml:space="preserve"> </w:t>
       </w:r>
@@ -1231,7 +1262,19 @@
         <w:rPr>
           <w:lang w:val="ru-RU"/>
         </w:rPr>
-        <w:t>. Расспросила о том как ее зовут, чем она занимается, где живет и с кем. Собственно, когда речь зашла о муже, все необходимые условия были соблюдены и я позволила ей перейти к главному. - С ним, с Арчи, с моим мужем что-то не так.</w:t>
+        <w:t>. Расспросила о том</w:t>
+      </w:r>
+      <w:r>
+        <w:rPr>
+          <w:lang w:val="ru-RU"/>
+        </w:rPr>
+        <w:t>,</w:t>
+      </w:r>
+      <w:r>
+        <w:rPr>
+          <w:lang w:val="ru-RU"/>
+        </w:rPr>
+        <w:t xml:space="preserve"> как ее зовут, чем она занимается, где живет и с кем. Собственно, когда речь зашла о муже, все необходимые условия были соблюдены и я позволила ей перейти к главному. - С ним, с Арчи, с моим мужем что-то не так.</w:t>
       </w:r>
     </w:p>
     <w:p>
@@ -1321,7 +1364,19 @@
         <w:rPr>
           <w:lang w:val="ru-RU"/>
         </w:rPr>
-        <w:t>, я еще ничего не сделала. К тому же, это моя работа - Надо бы ей напомнить, что я не работаю бесплатно.</w:t>
+        <w:t xml:space="preserve">, я еще ничего не сделала. К тому же, это моя работа - Надо бы ей напомнить, что </w:t>
+      </w:r>
+      <w:r>
+        <w:rPr>
+          <w:lang w:val="ru-RU"/>
+        </w:rPr>
+        <w:t>это не</w:t>
+      </w:r>
+      <w:r>
+        <w:rPr>
+          <w:lang w:val="ru-RU"/>
+        </w:rPr>
+        <w:t xml:space="preserve"> бесплатно.</w:t>
       </w:r>
     </w:p>
     <w:p>
@@ -1527,7 +1582,19 @@
         <w:rPr>
           <w:lang w:val="ru-RU"/>
         </w:rPr>
-        <w:t>- Теперь я даже и не знаю... Арчи говорил что-то, про то что он делает деньги из денег, но толком я так и не поняла. Это как-то сложно.</w:t>
+        <w:t>- Теперь я даже и не знаю... Арчи говорил что-то, про то</w:t>
+      </w:r>
+      <w:r>
+        <w:rPr>
+          <w:lang w:val="ru-RU"/>
+        </w:rPr>
+        <w:t>,</w:t>
+      </w:r>
+      <w:r>
+        <w:rPr>
+          <w:lang w:val="ru-RU"/>
+        </w:rPr>
+        <w:t xml:space="preserve"> что он делает деньги из денег, но толком я так и не поняла. Это как-то сложно.</w:t>
       </w:r>
     </w:p>
     <w:p>
@@ -1630,7 +1697,43 @@
         <w:rPr>
           <w:lang w:val="ru-RU"/>
         </w:rPr>
-        <w:t xml:space="preserve"> знала что происходит... Я бы боролась зная с чем и за что. И если бы... - у нее стал ком в горле и она всплакнула еще раз - Простите. И если бы я не смогла его вернуть, я бы ушла, потому что знала бы что так будет лучше и ему и мне.</w:t>
+        <w:t xml:space="preserve"> знала</w:t>
+      </w:r>
+      <w:r>
+        <w:rPr>
+          <w:lang w:val="ru-RU"/>
+        </w:rPr>
+        <w:t>,</w:t>
+      </w:r>
+      <w:r>
+        <w:rPr>
+          <w:lang w:val="ru-RU"/>
+        </w:rPr>
+        <w:t xml:space="preserve"> что происходит... Я бы боролась</w:t>
+      </w:r>
+      <w:r>
+        <w:rPr>
+          <w:lang w:val="ru-RU"/>
+        </w:rPr>
+        <w:t>,</w:t>
+      </w:r>
+      <w:r>
+        <w:rPr>
+          <w:lang w:val="ru-RU"/>
+        </w:rPr>
+        <w:t xml:space="preserve"> зная с чем и за что. И если бы... - у нее стал ком в горле</w:t>
+      </w:r>
+      <w:r>
+        <w:rPr>
+          <w:lang w:val="ru-RU"/>
+        </w:rPr>
+        <w:t>,</w:t>
+      </w:r>
+      <w:r>
+        <w:rPr>
+          <w:lang w:val="ru-RU"/>
+        </w:rPr>
+        <w:t xml:space="preserve"> и она всплакнула еще раз - Простите. И если бы я не смогла его вернуть, я бы ушла, потому что знала бы что так будет лучше и ему и мне.</w:t>
       </w:r>
     </w:p>
     <w:p>
@@ -1646,409 +1749,605 @@
         </w:rPr>
         <w:t>- Но он вас любит...</w:t>
       </w:r>
+    </w:p>
+    <w:p>
+      <w:pPr>
+        <w:bidi w:val="0"/>
+        <w:rPr>
+          <w:lang w:val="ru-RU"/>
+        </w:rPr>
+      </w:pPr>
+      <w:r>
+        <w:rPr>
+          <w:lang w:val="ru-RU"/>
+        </w:rPr>
+        <w:t xml:space="preserve">- Да. Но проявляет это как-то </w:t>
+      </w:r>
+      <w:r>
+        <w:rPr>
+          <w:lang w:val="ru-RU"/>
+        </w:rPr>
+        <w:t>по-другому</w:t>
+      </w:r>
+      <w:r>
+        <w:rPr>
+          <w:lang w:val="ru-RU"/>
+        </w:rPr>
+        <w:t>. Точнее, проявляет так же, но акценты изменились.</w:t>
+      </w:r>
+    </w:p>
+    <w:p>
+      <w:pPr>
+        <w:bidi w:val="0"/>
+        <w:rPr>
+          <w:lang w:val="ru-RU"/>
+        </w:rPr>
+      </w:pPr>
+      <w:r>
+        <w:rPr>
+          <w:lang w:val="ru-RU"/>
+        </w:rPr>
+        <w:t>- Вы можете привести пример того</w:t>
+      </w:r>
+      <w:r>
+        <w:rPr>
+          <w:lang w:val="ru-RU"/>
+        </w:rPr>
+        <w:t>,</w:t>
+      </w:r>
+      <w:r>
+        <w:rPr>
+          <w:lang w:val="ru-RU"/>
+        </w:rPr>
+        <w:t xml:space="preserve"> о чем говорите?</w:t>
+      </w:r>
+    </w:p>
+    <w:p>
+      <w:pPr>
+        <w:bidi w:val="0"/>
+        <w:rPr>
+          <w:lang w:val="ru-RU"/>
+        </w:rPr>
+      </w:pPr>
+      <w:r>
+        <w:rPr>
+          <w:lang w:val="ru-RU"/>
+        </w:rPr>
+        <w:t>- Пример? Постараюсь. он всегда любил дарить мне подарки. Раньше они были дешевле, теперь дороже,</w:t>
+      </w:r>
+      <w:r>
+        <w:rPr>
+          <w:lang w:val="ru-RU"/>
+        </w:rPr>
+        <w:t xml:space="preserve"> но</w:t>
+      </w:r>
+      <w:r>
+        <w:rPr>
+          <w:lang w:val="ru-RU"/>
+        </w:rPr>
+        <w:t xml:space="preserve"> это не </w:t>
+      </w:r>
+      <w:r>
+        <w:rPr>
+          <w:lang w:val="ru-RU"/>
+        </w:rPr>
+        <w:t>с</w:t>
+      </w:r>
+      <w:r>
+        <w:rPr>
+          <w:lang w:val="ru-RU"/>
+        </w:rPr>
+        <w:t>толь важно. Обычно он приносит мне какое-нибудь украшение. Я радуюсь, целую его и благодарю, потом иду к зеркалу</w:t>
+      </w:r>
+      <w:r>
+        <w:rPr>
+          <w:lang w:val="ru-RU"/>
+        </w:rPr>
+        <w:t>, чтобы примерить подарок и говорю</w:t>
+      </w:r>
+      <w:r>
+        <w:rPr>
+          <w:lang w:val="ru-RU"/>
+        </w:rPr>
+        <w:t>,</w:t>
+      </w:r>
+      <w:r>
+        <w:rPr>
+          <w:lang w:val="ru-RU"/>
+        </w:rPr>
+        <w:t xml:space="preserve"> что мне нравиться </w:t>
+      </w:r>
+      <w:r>
+        <w:rPr>
+          <w:lang w:val="ru-RU"/>
+        </w:rPr>
+        <w:t>(мне</w:t>
+      </w:r>
+      <w:r>
+        <w:rPr>
+          <w:lang w:val="ru-RU"/>
+        </w:rPr>
+        <w:t xml:space="preserve"> всегда нравиться, у него очень хороший вкус) и он выбрал как раз то</w:t>
+      </w:r>
+      <w:r>
+        <w:rPr>
+          <w:lang w:val="ru-RU"/>
+        </w:rPr>
+        <w:t>,</w:t>
+      </w:r>
+      <w:r>
+        <w:rPr>
+          <w:lang w:val="ru-RU"/>
+        </w:rPr>
+        <w:t xml:space="preserve"> что мне подходит. Так вот раньше, он больше всего радовался, когда мы вместе видели, что подарок мне очень идет и что он подобрал как раз то</w:t>
+      </w:r>
+      <w:r>
+        <w:rPr>
+          <w:lang w:val="ru-RU"/>
+        </w:rPr>
+        <w:t>,</w:t>
+      </w:r>
+      <w:r>
+        <w:rPr>
+          <w:lang w:val="ru-RU"/>
+        </w:rPr>
+        <w:t xml:space="preserve"> что нужно. А теперь он ждет и больше всего радуется моему поцелую, а все остальное интересует его гораздо меньше...</w:t>
+      </w:r>
+    </w:p>
+    <w:p>
+      <w:pPr>
+        <w:bidi w:val="0"/>
+        <w:rPr>
+          <w:lang w:val="ru-RU"/>
+        </w:rPr>
+      </w:pPr>
+      <w:r>
+        <w:rPr>
+          <w:lang w:val="ru-RU"/>
+        </w:rPr>
+        <w:t>- И все?</w:t>
+      </w:r>
+    </w:p>
+    <w:p>
+      <w:pPr>
+        <w:bidi w:val="0"/>
+        <w:rPr>
+          <w:lang w:val="ru-RU"/>
+        </w:rPr>
+      </w:pPr>
+      <w:r>
+        <w:rPr>
+          <w:lang w:val="ru-RU"/>
+        </w:rPr>
+        <w:t>- Да. И все. Но это во всем, в каждой мелочи его акценты изменились. Как будто он делает все то же самое, но с другой целью. Понимаете, Марина? Я его люблю и чувствую, что с ним что-то не так. С ним плохо, Марина. Что-то плохое с ним произошло или происходит. И я все готова отдать, чтобы помочь. Помогите мне, Марина! Пожалуйста! Помоги</w:t>
+      </w:r>
+      <w:r>
+        <w:rPr>
+          <w:lang w:val="ru-RU"/>
+        </w:rPr>
+        <w:t xml:space="preserve">те понять, что с </w:t>
+      </w:r>
+      <w:r>
+        <w:rPr>
+          <w:lang w:val="ru-RU"/>
+        </w:rPr>
+        <w:t>моим мужем</w:t>
+      </w:r>
+      <w:r>
+        <w:rPr>
+          <w:lang w:val="ru-RU"/>
+        </w:rPr>
+        <w:t>!</w:t>
+      </w:r>
+    </w:p>
+    <w:p>
+      <w:pPr>
+        <w:bidi w:val="0"/>
+        <w:rPr>
+          <w:lang w:val="ru-RU"/>
+        </w:rPr>
+      </w:pPr>
+      <w:r>
+        <w:rPr>
+          <w:lang w:val="ru-RU"/>
+        </w:rPr>
+        <w:t>- Я сделаю все что в моих силах, правда у меня очень загруженное расписание. В последнее время от клиентов просто отбою нет... Мой гонорар...</w:t>
+      </w:r>
+    </w:p>
+    <w:p>
+      <w:pPr>
+        <w:bidi w:val="0"/>
+        <w:rPr>
+          <w:lang w:val="ru-RU"/>
+        </w:rPr>
+      </w:pPr>
+      <w:r>
+        <w:rPr>
+          <w:lang w:val="ru-RU"/>
+        </w:rPr>
+        <w:t xml:space="preserve">- Марина, деньги не проблема. Их у </w:t>
+      </w:r>
+      <w:r>
+        <w:rPr>
+          <w:lang w:val="ru-RU"/>
+        </w:rPr>
+        <w:t>меня очень много. И вы получите столько, сколько сами сочтете правильным... Поймите, я уже все перепробовала...</w:t>
+      </w:r>
+      <w:r>
+        <w:rPr>
+          <w:lang w:val="ru-RU"/>
+        </w:rPr>
+        <w:t xml:space="preserve"> </w:t>
+      </w:r>
+      <w:r>
+        <w:rPr>
+          <w:lang w:val="ru-RU"/>
+        </w:rPr>
+        <w:t>Вы моя последняя надежда! Я приняла решение. Если вы ничего не найдете, если ничего не получится... После вас я пойду к психиатру.</w:t>
+      </w:r>
+    </w:p>
+    <w:p>
+      <w:pPr>
+        <w:bidi w:val="0"/>
+        <w:rPr>
+          <w:lang w:val="ru-RU"/>
+        </w:rPr>
+      </w:pPr>
+      <w:r>
+        <w:rPr>
+          <w:lang w:val="ru-RU"/>
+        </w:rPr>
+        <w:t>- К психологу?</w:t>
+      </w:r>
+    </w:p>
+    <w:p>
+      <w:pPr>
+        <w:bidi w:val="0"/>
+        <w:rPr>
+          <w:lang w:val="ru-RU"/>
+        </w:rPr>
+      </w:pPr>
+      <w:r>
+        <w:rPr>
+          <w:lang w:val="ru-RU"/>
+        </w:rPr>
+        <w:t xml:space="preserve">- Нет, Марина. </w:t>
+      </w:r>
+      <w:r>
+        <w:rPr>
+          <w:lang w:val="ru-RU"/>
+        </w:rPr>
+        <w:t>К сожалению</w:t>
+      </w:r>
+      <w:r>
+        <w:rPr>
+          <w:lang w:val="ru-RU"/>
+        </w:rPr>
+        <w:t>,</w:t>
+      </w:r>
+      <w:r>
+        <w:rPr>
+          <w:lang w:val="ru-RU"/>
+        </w:rPr>
+        <w:t xml:space="preserve"> именно к психиатру...</w:t>
+      </w:r>
+    </w:p>
+    <w:p>
+      <w:pPr>
+        <w:bidi w:val="0"/>
+        <w:rPr>
+          <w:lang w:val="ru-RU"/>
+        </w:rPr>
+      </w:pPr>
+      <w:r>
+        <w:rPr>
+          <w:lang w:val="ru-RU"/>
+        </w:rPr>
+        <w:t>***</w:t>
+      </w:r>
+    </w:p>
+    <w:p>
+      <w:pPr>
+        <w:bidi w:val="0"/>
+        <w:rPr>
+          <w:lang w:val="ru-RU"/>
+        </w:rPr>
+      </w:pPr>
+      <w:r>
+        <w:rPr>
+          <w:lang w:val="ru-RU"/>
+        </w:rPr>
+        <w:lastRenderedPageBreak/>
+        <w:t>Да уж... Перепробовала она действительно все. Со страниц всевозможных заключений и отчетов на меня снисходительно смотрели самые известные имена в области психологии, частного сыска, кофейной гущи и про</w:t>
+      </w:r>
+      <w:r>
+        <w:rPr>
+          <w:lang w:val="ru-RU"/>
+        </w:rPr>
+        <w:t>сто</w:t>
+      </w:r>
+      <w:r>
+        <w:rPr>
+          <w:lang w:val="ru-RU"/>
+        </w:rPr>
+        <w:t xml:space="preserve"> чертовщины</w:t>
+      </w:r>
+      <w:r>
+        <w:rPr>
+          <w:lang w:val="ru-RU"/>
+        </w:rPr>
+        <w:t xml:space="preserve"> какой-то</w:t>
+      </w:r>
+      <w:r>
+        <w:rPr>
+          <w:lang w:val="ru-RU"/>
+        </w:rPr>
+        <w:t>.</w:t>
+      </w:r>
+      <w:r>
+        <w:rPr>
+          <w:lang w:val="ru-RU"/>
+        </w:rPr>
+        <w:t xml:space="preserve"> Это сколько же у них денег, есл</w:t>
+      </w:r>
+      <w:r>
+        <w:rPr>
+          <w:lang w:val="ru-RU"/>
+        </w:rPr>
+        <w:t>и муж не обратил внимание на всю</w:t>
+      </w:r>
+      <w:r>
+        <w:rPr>
+          <w:lang w:val="ru-RU"/>
+        </w:rPr>
+        <w:t xml:space="preserve"> эту деятельность? Хотя, даже если деньги не вопрос. Как, черт возьми, можно не обратить внимания? Как можно на столько не интересоваться тем, что она делает в свободное время? Неужели никто не попытался ему сказать?</w:t>
+      </w:r>
+      <w:r>
+        <w:rPr>
+          <w:lang w:val="ru-RU"/>
+        </w:rPr>
+        <w:t xml:space="preserve"> Ярон бы никогда не оставил меня на столько без внимания. Даже сейчас, когда он раскручивает новый проект и работает, как проклятый, он </w:t>
+      </w:r>
+      <w:r>
+        <w:rPr>
+          <w:lang w:val="ru-RU"/>
+        </w:rPr>
+        <w:t>полностью</w:t>
+      </w:r>
+      <w:r>
+        <w:rPr>
+          <w:lang w:val="ru-RU"/>
+        </w:rPr>
+        <w:t xml:space="preserve"> в курсе </w:t>
+      </w:r>
+      <w:r>
+        <w:rPr>
+          <w:lang w:val="ru-RU"/>
+        </w:rPr>
+        <w:t>моих дел, не говоря уже о всем что касается мальчиков и дома. И все-таки она уверена</w:t>
+      </w:r>
+      <w:r>
+        <w:rPr>
+          <w:lang w:val="ru-RU"/>
+        </w:rPr>
+        <w:t>,</w:t>
+      </w:r>
+      <w:r>
+        <w:rPr>
+          <w:lang w:val="ru-RU"/>
+        </w:rPr>
+        <w:t xml:space="preserve"> что он ее любит...</w:t>
+      </w:r>
+    </w:p>
+    <w:p>
+      <w:pPr>
+        <w:bidi w:val="0"/>
+        <w:rPr>
+          <w:lang w:val="ru-RU"/>
+        </w:rPr>
+      </w:pPr>
+      <w:r>
+        <w:rPr>
+          <w:lang w:val="ru-RU"/>
+        </w:rPr>
+        <w:t>Вот и первая нестыковка в его поведении, не основанная на ощущениях Лены. А на моих... Да уж, смутно как-то. Может именно поэтому Лена искала именно женщину детектива?</w:t>
+      </w:r>
+      <w:r>
+        <w:rPr>
+          <w:lang w:val="ru-RU"/>
+        </w:rPr>
+        <w:t xml:space="preserve"> </w:t>
+      </w:r>
+      <w:r>
+        <w:rPr>
+          <w:lang w:val="ru-RU"/>
+        </w:rPr>
+        <w:t>Так</w:t>
+      </w:r>
+      <w:r>
+        <w:rPr>
+          <w:lang w:val="ru-RU"/>
+        </w:rPr>
+        <w:t>,</w:t>
+      </w:r>
+      <w:r>
+        <w:rPr>
+          <w:lang w:val="ru-RU"/>
+        </w:rPr>
+        <w:t xml:space="preserve"> о чем там</w:t>
+      </w:r>
+      <w:r>
+        <w:rPr>
+          <w:lang w:val="ru-RU"/>
+        </w:rPr>
+        <w:t xml:space="preserve"> говорят мужчины?</w:t>
+      </w:r>
+    </w:p>
+    <w:p>
+      <w:pPr>
+        <w:bidi w:val="0"/>
+        <w:rPr>
+          <w:lang w:val="ru-RU"/>
+        </w:rPr>
+      </w:pPr>
+      <w:r>
+        <w:rPr>
+          <w:lang w:val="ru-RU"/>
+        </w:rPr>
+        <w:t xml:space="preserve">Начала я со своих коллег. </w:t>
+      </w:r>
+      <w:r>
+        <w:rPr>
+          <w:lang w:val="ru-RU"/>
+        </w:rPr>
+        <w:t>Не потому</w:t>
+      </w:r>
+      <w:r>
+        <w:rPr>
+          <w:lang w:val="ru-RU"/>
+        </w:rPr>
+        <w:t>,</w:t>
+      </w:r>
+      <w:r>
+        <w:rPr>
+          <w:lang w:val="ru-RU"/>
+        </w:rPr>
+        <w:t xml:space="preserve"> что они были первыми</w:t>
+      </w:r>
+      <w:r>
+        <w:rPr>
+          <w:lang w:val="ru-RU"/>
+        </w:rPr>
+        <w:t>,</w:t>
+      </w:r>
+      <w:r>
+        <w:rPr>
+          <w:lang w:val="ru-RU"/>
+        </w:rPr>
+        <w:t xml:space="preserve"> к кому она обратилась, а потому, что я надеялась найти в их отчетах наибольшее количество реальных фактов. </w:t>
+      </w:r>
+      <w:r>
+        <w:rPr>
+          <w:lang w:val="ru-RU"/>
+        </w:rPr>
+        <w:t>Хронологически, к детективам она стала обращаться после психологов и перед гадателями... То есть</w:t>
+      </w:r>
+      <w:r>
+        <w:rPr>
+          <w:lang w:val="ru-RU"/>
+        </w:rPr>
+        <w:t>,</w:t>
+      </w:r>
+      <w:r>
+        <w:rPr>
+          <w:lang w:val="ru-RU"/>
+        </w:rPr>
+        <w:t xml:space="preserve"> когда удостоверилась в том, что проблема не в ней. Вопрос, как наш брат </w:t>
+      </w:r>
+      <w:r>
+        <w:rPr>
+          <w:lang w:val="ru-RU"/>
+        </w:rPr>
+        <w:t>довел</w:t>
+      </w:r>
+      <w:r>
+        <w:rPr>
+          <w:lang w:val="ru-RU"/>
+        </w:rPr>
+        <w:t xml:space="preserve"> ее до </w:t>
+      </w:r>
+      <w:r>
+        <w:rPr>
+          <w:lang w:val="ru-RU"/>
+        </w:rPr>
+        <w:t>состояния</w:t>
+      </w:r>
+      <w:r>
+        <w:rPr>
+          <w:lang w:val="ru-RU"/>
+        </w:rPr>
+        <w:t>,</w:t>
+      </w:r>
+      <w:r>
+        <w:rPr>
+          <w:lang w:val="ru-RU"/>
+        </w:rPr>
+        <w:t xml:space="preserve"> в котором она без оглядки отдалась в руки этим шмагам различной степени серости?</w:t>
+      </w:r>
+    </w:p>
+    <w:p>
+      <w:pPr>
+        <w:bidi w:val="0"/>
+        <w:rPr>
+          <w:lang w:val="ru-RU"/>
+        </w:rPr>
+      </w:pPr>
+      <w:r>
+        <w:rPr>
+          <w:lang w:val="ru-RU"/>
+        </w:rPr>
+        <w:t xml:space="preserve">Круглосуточная слежка, прослушка мобильного, домашнего, рабочего. Жучки в доме и на работе. В машине, на одежде... Мониторинг </w:t>
+      </w:r>
+      <w:r>
+        <w:rPr>
+          <w:lang w:val="ru-RU"/>
+        </w:rPr>
+        <w:t>электронной</w:t>
+      </w:r>
+      <w:r>
+        <w:rPr>
+          <w:lang w:val="ru-RU"/>
+        </w:rPr>
+        <w:t xml:space="preserve"> почты, </w:t>
+      </w:r>
+      <w:r>
+        <w:rPr>
+          <w:lang w:val="ru-RU"/>
+        </w:rPr>
+        <w:t xml:space="preserve">взлом социальных сетей, </w:t>
+      </w:r>
+      <w:r>
+        <w:rPr>
+          <w:lang w:val="ru-RU"/>
+        </w:rPr>
+        <w:t>вскрытие бумажной переписки. Один даже главного секретаря взял в оборот... Исследование финансовых операций... Двум похоже она дополнительно заплатила за неразглашение кое чего, что они нарыли в его финансах...</w:t>
+      </w:r>
+      <w:r>
+        <w:rPr>
+          <w:lang w:val="ru-RU"/>
+        </w:rPr>
+        <w:t xml:space="preserve"> Да тут каждого моего коллегу можно оштрафовать на кругленькую сумму, если не посадить за все эти нарушения закона!</w:t>
+      </w:r>
+      <w:r>
+        <w:rPr>
+          <w:lang w:val="ru-RU"/>
+        </w:rPr>
+        <w:t xml:space="preserve"> Но с ней он кристально чист и честен...</w:t>
+      </w:r>
+    </w:p>
+    <w:p>
+      <w:pPr>
+        <w:bidi w:val="0"/>
+        <w:rPr>
+          <w:lang w:val="ru-RU"/>
+        </w:rPr>
+      </w:pPr>
+      <w:r>
+        <w:rPr>
+          <w:lang w:val="ru-RU"/>
+        </w:rPr>
+        <w:t>Психологи</w:t>
+      </w:r>
+    </w:p>
+    <w:p>
+      <w:pPr>
+        <w:bidi w:val="0"/>
+        <w:rPr>
+          <w:lang w:val="ru-RU"/>
+        </w:rPr>
+      </w:pPr>
       <w:bookmarkStart w:id="0" w:name="_GoBack"/>
       <w:bookmarkEnd w:id="0"/>
-    </w:p>
-    <w:p>
-      <w:pPr>
-        <w:bidi w:val="0"/>
-        <w:rPr>
-          <w:lang w:val="ru-RU"/>
-        </w:rPr>
-      </w:pPr>
-      <w:r>
-        <w:rPr>
-          <w:lang w:val="ru-RU"/>
-        </w:rPr>
-        <w:t>- Да. Но проявляет это как-то по другому. Точнее, проявляет так же, но акценты изменились.</w:t>
-      </w:r>
-    </w:p>
-    <w:p>
-      <w:pPr>
-        <w:bidi w:val="0"/>
-        <w:rPr>
-          <w:lang w:val="ru-RU"/>
-        </w:rPr>
-      </w:pPr>
-      <w:r>
-        <w:rPr>
-          <w:lang w:val="ru-RU"/>
-        </w:rPr>
-        <w:t>- Вы можете привести пример того о чем говорите?</w:t>
-      </w:r>
-    </w:p>
-    <w:p>
-      <w:pPr>
-        <w:bidi w:val="0"/>
-        <w:rPr>
-          <w:lang w:val="ru-RU"/>
-        </w:rPr>
-      </w:pPr>
-      <w:r>
-        <w:rPr>
-          <w:lang w:val="ru-RU"/>
-        </w:rPr>
-        <w:t>- Пример? Постараюсь. он всегда любил дарить мне подарки. Раньше они были дешевле, теперь дороже,</w:t>
-      </w:r>
-      <w:r>
-        <w:rPr>
-          <w:lang w:val="ru-RU"/>
-        </w:rPr>
-        <w:t xml:space="preserve"> но</w:t>
-      </w:r>
-      <w:r>
-        <w:rPr>
-          <w:lang w:val="ru-RU"/>
-        </w:rPr>
-        <w:t xml:space="preserve"> это не </w:t>
-      </w:r>
-      <w:r>
-        <w:rPr>
-          <w:lang w:val="ru-RU"/>
-        </w:rPr>
-        <w:t>с</w:t>
-      </w:r>
-      <w:r>
-        <w:rPr>
-          <w:lang w:val="ru-RU"/>
-        </w:rPr>
-        <w:t>толь важно. Обычно он приносит мне какое-нибудь украшение. Я радуюсь, целую его и благодарю, потом иду к зеркалу</w:t>
-      </w:r>
-      <w:r>
-        <w:rPr>
-          <w:lang w:val="ru-RU"/>
-        </w:rPr>
-        <w:t>, чтобы примерить подарок и говорю что мне нравиться ( мне всегда нравиться, у него очень хороший вкус) и он выбрал как раз то что мне подходит. Так вот раньше, он больше всего радовался, когда мы вместе видели, что подарок мне очень идет и что он подобрал как раз то что нужно. А теперь он ждет и больше всего радуется моему поцелую, а все остальное интересует его гораздо меньше...</w:t>
-      </w:r>
-    </w:p>
-    <w:p>
-      <w:pPr>
-        <w:bidi w:val="0"/>
-        <w:rPr>
-          <w:lang w:val="ru-RU"/>
-        </w:rPr>
-      </w:pPr>
-      <w:r>
-        <w:rPr>
-          <w:lang w:val="ru-RU"/>
-        </w:rPr>
-        <w:t>- И все?</w:t>
-      </w:r>
-    </w:p>
-    <w:p>
-      <w:pPr>
-        <w:bidi w:val="0"/>
-        <w:rPr>
-          <w:lang w:val="ru-RU"/>
-        </w:rPr>
-      </w:pPr>
-      <w:r>
-        <w:rPr>
-          <w:lang w:val="ru-RU"/>
-        </w:rPr>
-        <w:t>- Да. И все. Но это во всем, в каждой мелочи его акценты изменились. Как будто он делает все то же самое, но с другой целью. Понимаете, Марина? Я его люблю и чувствую, что с ним что-то не так. С ним плохо, Марина. Что-то плохое с ним произошло или происходит. И я все готова отдать, чтобы помочь. Помогите мне, Марина! Пожалуйста! Помоги</w:t>
-      </w:r>
-      <w:r>
-        <w:rPr>
-          <w:lang w:val="ru-RU"/>
-        </w:rPr>
-        <w:t xml:space="preserve">те понять, что с </w:t>
-      </w:r>
-      <w:r>
-        <w:rPr>
-          <w:lang w:val="ru-RU"/>
-        </w:rPr>
-        <w:t>моим мужем</w:t>
-      </w:r>
-      <w:r>
-        <w:rPr>
-          <w:lang w:val="ru-RU"/>
-        </w:rPr>
-        <w:t>!</w:t>
-      </w:r>
-    </w:p>
-    <w:p>
-      <w:pPr>
-        <w:bidi w:val="0"/>
-        <w:rPr>
-          <w:lang w:val="ru-RU"/>
-        </w:rPr>
-      </w:pPr>
-      <w:r>
-        <w:rPr>
-          <w:lang w:val="ru-RU"/>
-        </w:rPr>
-        <w:t>- Я сделаю все что в моих силах, правда у меня очень загруженное расписание. В последнее время от клиентов просто отбою нет... Мой гонорар...</w:t>
-      </w:r>
-    </w:p>
-    <w:p>
-      <w:pPr>
-        <w:bidi w:val="0"/>
-        <w:rPr>
-          <w:lang w:val="ru-RU"/>
-        </w:rPr>
-      </w:pPr>
-      <w:r>
-        <w:rPr>
-          <w:lang w:val="ru-RU"/>
-        </w:rPr>
-        <w:t xml:space="preserve">- Марина, деньги не проблема. Их у </w:t>
-      </w:r>
-      <w:r>
-        <w:rPr>
-          <w:lang w:val="ru-RU"/>
-        </w:rPr>
-        <w:t>меня очень много. И вы получите столько, сколько сами сочтете правильным... Поймите, я уже все перепробовала...</w:t>
-      </w:r>
-      <w:r>
-        <w:rPr>
-          <w:lang w:val="ru-RU"/>
-        </w:rPr>
-        <w:t xml:space="preserve"> </w:t>
-      </w:r>
-      <w:r>
-        <w:rPr>
-          <w:lang w:val="ru-RU"/>
-        </w:rPr>
-        <w:t>Вы моя последняя надежда! Я приняла решение. Если вы ничего не найдете, если ничего не получится... После вас я пойду к психиатру.</w:t>
-      </w:r>
-    </w:p>
-    <w:p>
-      <w:pPr>
-        <w:bidi w:val="0"/>
-        <w:rPr>
-          <w:lang w:val="ru-RU"/>
-        </w:rPr>
-      </w:pPr>
-      <w:r>
-        <w:rPr>
-          <w:lang w:val="ru-RU"/>
-        </w:rPr>
-        <w:t>- К психологу?</w:t>
-      </w:r>
-    </w:p>
-    <w:p>
-      <w:pPr>
-        <w:bidi w:val="0"/>
-        <w:rPr>
-          <w:lang w:val="ru-RU"/>
-        </w:rPr>
-      </w:pPr>
-      <w:r>
-        <w:rPr>
-          <w:lang w:val="ru-RU"/>
-        </w:rPr>
-        <w:t xml:space="preserve">- Нет, Марина. </w:t>
-      </w:r>
-      <w:r>
-        <w:rPr>
-          <w:lang w:val="ru-RU"/>
-        </w:rPr>
-        <w:t>К сожалению именно к психиатру...</w:t>
-      </w:r>
-    </w:p>
-    <w:p>
-      <w:pPr>
-        <w:bidi w:val="0"/>
-        <w:rPr>
-          <w:lang w:val="ru-RU"/>
-        </w:rPr>
-      </w:pPr>
-      <w:r>
-        <w:rPr>
-          <w:lang w:val="ru-RU"/>
-        </w:rPr>
-        <w:t>***</w:t>
-      </w:r>
-    </w:p>
-    <w:p>
-      <w:pPr>
-        <w:bidi w:val="0"/>
-        <w:rPr>
-          <w:lang w:val="ru-RU"/>
-        </w:rPr>
-      </w:pPr>
-      <w:r>
-        <w:rPr>
-          <w:lang w:val="ru-RU"/>
-        </w:rPr>
-        <w:lastRenderedPageBreak/>
-        <w:t>Да уж... Перепробовала она действительно все. Со страниц всевозможных заключений и отчетов на меня снисходительно смотрели самые известные имена в области психологии, частного сыска, кофейной гущи и про</w:t>
-      </w:r>
-      <w:r>
-        <w:rPr>
-          <w:lang w:val="ru-RU"/>
-        </w:rPr>
-        <w:t>сто</w:t>
-      </w:r>
-      <w:r>
-        <w:rPr>
-          <w:lang w:val="ru-RU"/>
-        </w:rPr>
-        <w:t xml:space="preserve"> чертовщины</w:t>
-      </w:r>
-      <w:r>
-        <w:rPr>
-          <w:lang w:val="ru-RU"/>
-        </w:rPr>
-        <w:t xml:space="preserve"> какой-то</w:t>
-      </w:r>
-      <w:r>
-        <w:rPr>
-          <w:lang w:val="ru-RU"/>
-        </w:rPr>
-        <w:t>.</w:t>
-      </w:r>
-      <w:r>
-        <w:rPr>
-          <w:lang w:val="ru-RU"/>
-        </w:rPr>
-        <w:t xml:space="preserve"> Это сколько же у них денег, есл</w:t>
-      </w:r>
-      <w:r>
-        <w:rPr>
-          <w:lang w:val="ru-RU"/>
-        </w:rPr>
-        <w:t>и муж не обратил внимание на всю</w:t>
-      </w:r>
-      <w:r>
-        <w:rPr>
-          <w:lang w:val="ru-RU"/>
-        </w:rPr>
-        <w:t xml:space="preserve"> эту деятельность? Хотя, даже если деньги не вопрос. Как, черт возьми, можно не обратить внимания? Как можно на столько не интересоваться тем, что она делает в свободное время? Неужели никто не попытался ему сказать?</w:t>
-      </w:r>
-      <w:r>
-        <w:rPr>
-          <w:lang w:val="ru-RU"/>
-        </w:rPr>
-        <w:t xml:space="preserve"> Ярон бы никогда не оставил меня на столько без внимания. Даже сейчас, когда он раскручивает новый проект и работает, как проклятый, он </w:t>
-      </w:r>
-      <w:r>
-        <w:rPr>
-          <w:lang w:val="ru-RU"/>
-        </w:rPr>
-        <w:t>полностью</w:t>
-      </w:r>
-      <w:r>
-        <w:rPr>
-          <w:lang w:val="ru-RU"/>
-        </w:rPr>
-        <w:t xml:space="preserve"> в курсе </w:t>
-      </w:r>
-      <w:r>
-        <w:rPr>
-          <w:lang w:val="ru-RU"/>
-        </w:rPr>
-        <w:t>моих дел, не говоря уже о всем что касается мальчиков и дома. И все-таки она уверена что он ее любит...</w:t>
-      </w:r>
-    </w:p>
-    <w:p>
-      <w:pPr>
-        <w:bidi w:val="0"/>
-        <w:rPr>
-          <w:lang w:val="ru-RU"/>
-        </w:rPr>
-      </w:pPr>
-      <w:r>
-        <w:rPr>
-          <w:lang w:val="ru-RU"/>
-        </w:rPr>
-        <w:t>Вот и первая нестыковка в его поведении, не основанная на ощущениях Лены. А на моих... Да уж, смутно как-то. Может именно поэтому Лена искала именно женщину детектива?</w:t>
-      </w:r>
-      <w:r>
-        <w:rPr>
-          <w:lang w:val="ru-RU"/>
-        </w:rPr>
-        <w:t xml:space="preserve"> </w:t>
-      </w:r>
-      <w:r>
-        <w:rPr>
-          <w:lang w:val="ru-RU"/>
-        </w:rPr>
-        <w:t>Так о чем там</w:t>
-      </w:r>
-      <w:r>
-        <w:rPr>
-          <w:lang w:val="ru-RU"/>
-        </w:rPr>
-        <w:t xml:space="preserve"> говорят мужчины?</w:t>
-      </w:r>
-    </w:p>
-    <w:p>
-      <w:pPr>
-        <w:bidi w:val="0"/>
-        <w:rPr>
-          <w:lang w:val="ru-RU"/>
-        </w:rPr>
-      </w:pPr>
-      <w:r>
-        <w:rPr>
-          <w:lang w:val="ru-RU"/>
-        </w:rPr>
-        <w:t xml:space="preserve">Начала я со своих коллег. </w:t>
-      </w:r>
-      <w:r>
-        <w:rPr>
-          <w:lang w:val="ru-RU"/>
-        </w:rPr>
-        <w:t xml:space="preserve">Не потому что они были первыми к кому она обратилась, а потому, что я надеялась найти в их отчетах наибольшее количество реальных фактов. </w:t>
-      </w:r>
-      <w:r>
-        <w:rPr>
-          <w:lang w:val="ru-RU"/>
-        </w:rPr>
-        <w:t xml:space="preserve">Хронологически, к детективам она стала обращаться после психологов и перед гадателями... То есть когда удостоверилась в том, что проблема не в ней. Вопрос, как наш брат </w:t>
-      </w:r>
-      <w:r>
-        <w:rPr>
-          <w:lang w:val="ru-RU"/>
-        </w:rPr>
-        <w:t>довел</w:t>
-      </w:r>
-      <w:r>
-        <w:rPr>
-          <w:lang w:val="ru-RU"/>
-        </w:rPr>
-        <w:t xml:space="preserve"> ее до </w:t>
-      </w:r>
-      <w:r>
-        <w:rPr>
-          <w:lang w:val="ru-RU"/>
-        </w:rPr>
-        <w:t>состояния в котором она без оглядки отдалась в руки этим шмагам различной степени серости?</w:t>
-      </w:r>
-    </w:p>
-    <w:p>
-      <w:pPr>
-        <w:bidi w:val="0"/>
-        <w:rPr>
-          <w:lang w:val="ru-RU"/>
-        </w:rPr>
-      </w:pPr>
-      <w:r>
-        <w:rPr>
-          <w:lang w:val="ru-RU"/>
-        </w:rPr>
-        <w:t>Круглосуточная слежка, прослушка мобильного, домашнего, рабочего. Жучки в доме и на работе. В машине, на одежде... Мониторинг эллектроной почты, вскрытие бумажной переписки. Один даже главного секретаря взял в оборот... Исследование финансовых операций... Двум похоже она дополнительно заплатила за неразглашение кое чего, что они нарыли в его финансах... Но с ней он кристально чист и честен... Да тут каждого моего коллегу можно</w:t>
-      </w:r>
-      <w:r>
-        <w:rPr>
-          <w:lang w:val="ru-RU"/>
-        </w:rPr>
-        <w:t xml:space="preserve"> оштрафовать на кругленькую сум</w:t>
-      </w:r>
-      <w:r>
-        <w:rPr>
-          <w:lang w:val="ru-RU"/>
-        </w:rPr>
-        <w:t>му, если н</w:t>
-      </w:r>
-      <w:r>
-        <w:rPr>
-          <w:lang w:val="ru-RU"/>
-        </w:rPr>
-        <w:t>е посадить за все эти нарушения закона</w:t>
-      </w:r>
     </w:p>
     <w:sectPr>
       <w:pgSz w:w="11906" w:h="16838"/>
@@ -2284,7 +2583,7 @@
     <w:lsdException w:name="Table Web 2" w:semiHidden="1" w:unhideWhenUsed="1"/>
     <w:lsdException w:name="Table Web 3" w:semiHidden="1" w:unhideWhenUsed="1"/>
     <w:lsdException w:name="Balloon Text" w:semiHidden="1" w:unhideWhenUsed="1"/>
-    <w:lsdException w:name="Table Grid" w:semiHidden="1" w:uiPriority="59" w:unhideWhenUsed="1"/>
+    <w:lsdException w:name="Table Grid" w:uiPriority="59"/>
     <w:lsdException w:name="Table Theme" w:semiHidden="1" w:unhideWhenUsed="1"/>
     <w:lsdException w:name="Placeholder Text" w:semiHidden="1"/>
     <w:lsdException w:name="No Spacing" w:uiPriority="1" w:qFormat="1"/>

</xml_diff>